<commit_message>
Week 7 homework finalised
</commit_message>
<xml_diff>
--- a/hw/Week07.docx
+++ b/hw/Week07.docx
@@ -25,50 +25,276 @@
         </w:numPr>
       </w:pPr>
       <w:r>
-        <w:t>In next week, we will be looking at how to import files and read them. From the documentations below:</w:t>
+        <w:t>I</w:t>
+      </w:r>
+      <w:r>
+        <w:t xml:space="preserve">n this question, use the Boston house price market dataset in </w:t>
+      </w:r>
+      <w:proofErr w:type="spellStart"/>
+      <w:r>
+        <w:t>sklearn</w:t>
+      </w:r>
+      <w:proofErr w:type="spellEnd"/>
+      <w:r>
+        <w:t xml:space="preserve"> to proceed an EDA.</w:t>
+      </w:r>
+      <w:r>
+        <w:t xml:space="preserve"> </w:t>
+      </w:r>
+      <w:r>
+        <w:t xml:space="preserve">The information about the dataset is in </w:t>
       </w:r>
       <w:r>
         <w:br/>
       </w:r>
-      <w:hyperlink r:id="rId7" w:anchor="reading-and-writing-files" w:history="1">
+      <w:hyperlink r:id="rId7" w:anchor="boston-house-prices-dataset" w:history="1">
         <w:r>
           <w:rPr>
             <w:rStyle w:val="Hyperlink"/>
           </w:rPr>
-          <w:t>https://docs.python.org/3/tutorial/inputoutput.html#reading-and-writing-files</w:t>
+          <w:t>https://scikit-learn.org/stable/datasets/index.html#boston-house-prices-dataset</w:t>
         </w:r>
       </w:hyperlink>
       <w:r>
         <w:br/>
-        <w:t xml:space="preserve">There is a parameter in </w:t>
-      </w:r>
-      <w:r>
-        <w:rPr>
-          <w:rFonts w:ascii="Consolas" w:hAnsi="Consolas"/>
-        </w:rPr>
-        <w:t>open()</w:t>
-      </w:r>
-      <w:r>
-        <w:t xml:space="preserve"> called mode (the last one). When someone wrote </w:t>
-      </w:r>
-      <w:r>
-        <w:rPr>
-          <w:rFonts w:ascii="Consolas" w:hAnsi="Consolas"/>
-        </w:rPr>
-        <w:t>‘r’</w:t>
-      </w:r>
-      <w:r>
-        <w:t xml:space="preserve"> into the mode, what does this mean? What about </w:t>
-      </w:r>
-      <w:r>
-        <w:rPr>
-          <w:rFonts w:ascii="Consolas" w:hAnsi="Consolas"/>
-        </w:rPr>
-        <w:t>‘w’</w:t>
-      </w:r>
-      <w:r>
-        <w:t>?</w:t>
-      </w:r>
+      </w:r>
+      <w:r>
+        <w:br/>
+      </w:r>
+      <w:r>
+        <w:t xml:space="preserve">You will need to start your Python file with </w:t>
+      </w:r>
+      <w:r>
+        <w:br/>
+      </w:r>
+      <w:r>
+        <w:br/>
+      </w:r>
+      <w:r>
+        <w:rPr>
+          <w:rFonts w:ascii="Consolas" w:hAnsi="Consolas" w:cs="Consolas"/>
+        </w:rPr>
+        <w:t xml:space="preserve">from </w:t>
+      </w:r>
+      <w:proofErr w:type="spellStart"/>
+      <w:r>
+        <w:rPr>
+          <w:rFonts w:ascii="Consolas" w:hAnsi="Consolas" w:cs="Consolas"/>
+        </w:rPr>
+        <w:t>sklearn.datasets</w:t>
+      </w:r>
+      <w:proofErr w:type="spellEnd"/>
+      <w:r>
+        <w:rPr>
+          <w:rFonts w:ascii="Consolas" w:hAnsi="Consolas" w:cs="Consolas"/>
+        </w:rPr>
+        <w:t xml:space="preserve"> import </w:t>
+      </w:r>
+      <w:proofErr w:type="spellStart"/>
+      <w:r>
+        <w:rPr>
+          <w:rFonts w:ascii="Consolas" w:hAnsi="Consolas" w:cs="Consolas"/>
+        </w:rPr>
+        <w:t>load_boston</w:t>
+      </w:r>
+      <w:proofErr w:type="spellEnd"/>
+      <w:r>
+        <w:rPr>
+          <w:rFonts w:ascii="Consolas" w:hAnsi="Consolas" w:cs="Consolas"/>
+        </w:rPr>
+        <w:br/>
+      </w:r>
+      <w:r>
+        <w:rPr>
+          <w:rFonts w:ascii="Consolas" w:hAnsi="Consolas" w:cs="Consolas"/>
+        </w:rPr>
+        <w:t>import pandas as pd</w:t>
+      </w:r>
+      <w:r>
+        <w:rPr>
+          <w:rFonts w:ascii="Consolas" w:hAnsi="Consolas" w:cs="Consolas"/>
+        </w:rPr>
+        <w:br/>
+      </w:r>
+      <w:r>
+        <w:rPr>
+          <w:rFonts w:ascii="Consolas" w:hAnsi="Consolas" w:cs="Consolas"/>
+        </w:rPr>
+        <w:br/>
+      </w:r>
+      <w:proofErr w:type="spellStart"/>
+      <w:r>
+        <w:rPr>
+          <w:rFonts w:ascii="Consolas" w:hAnsi="Consolas" w:cs="Consolas"/>
+        </w:rPr>
+        <w:t>boston</w:t>
+      </w:r>
+      <w:proofErr w:type="spellEnd"/>
+      <w:r>
+        <w:rPr>
+          <w:rFonts w:ascii="Consolas" w:hAnsi="Consolas" w:cs="Consolas"/>
+        </w:rPr>
+        <w:t xml:space="preserve"> = </w:t>
+      </w:r>
+      <w:proofErr w:type="spellStart"/>
+      <w:r>
+        <w:rPr>
+          <w:rFonts w:ascii="Consolas" w:hAnsi="Consolas" w:cs="Consolas"/>
+        </w:rPr>
+        <w:t>load_boston</w:t>
+      </w:r>
+      <w:proofErr w:type="spellEnd"/>
+      <w:r>
+        <w:rPr>
+          <w:rFonts w:ascii="Consolas" w:hAnsi="Consolas" w:cs="Consolas"/>
+        </w:rPr>
+        <w:t>()</w:t>
+      </w:r>
+      <w:r>
+        <w:rPr>
+          <w:rFonts w:ascii="Consolas" w:hAnsi="Consolas" w:cs="Consolas"/>
+        </w:rPr>
+        <w:br/>
+      </w:r>
+      <w:proofErr w:type="spellStart"/>
+      <w:r>
+        <w:rPr>
+          <w:rFonts w:ascii="Consolas" w:hAnsi="Consolas" w:cs="Consolas"/>
+        </w:rPr>
+        <w:t>boston_df</w:t>
+      </w:r>
+      <w:proofErr w:type="spellEnd"/>
+      <w:r>
+        <w:rPr>
+          <w:rFonts w:ascii="Consolas" w:hAnsi="Consolas" w:cs="Consolas"/>
+        </w:rPr>
+        <w:t xml:space="preserve"> = </w:t>
+      </w:r>
+      <w:proofErr w:type="spellStart"/>
+      <w:r>
+        <w:rPr>
+          <w:rFonts w:ascii="Consolas" w:hAnsi="Consolas" w:cs="Consolas"/>
+        </w:rPr>
+        <w:t>pd.DataFrame</w:t>
+      </w:r>
+      <w:proofErr w:type="spellEnd"/>
+      <w:r>
+        <w:rPr>
+          <w:rFonts w:ascii="Consolas" w:hAnsi="Consolas" w:cs="Consolas"/>
+        </w:rPr>
+        <w:t>(</w:t>
+      </w:r>
+      <w:proofErr w:type="spellStart"/>
+      <w:r>
+        <w:rPr>
+          <w:rFonts w:ascii="Consolas" w:hAnsi="Consolas" w:cs="Consolas"/>
+        </w:rPr>
+        <w:t>boston.data</w:t>
+      </w:r>
+      <w:proofErr w:type="spellEnd"/>
+      <w:r>
+        <w:rPr>
+          <w:rFonts w:ascii="Consolas" w:hAnsi="Consolas" w:cs="Consolas"/>
+        </w:rPr>
+        <w:t>)</w:t>
+      </w:r>
+      <w:r>
+        <w:rPr>
+          <w:rFonts w:ascii="Consolas" w:hAnsi="Consolas" w:cs="Consolas"/>
+        </w:rPr>
+        <w:br/>
+      </w:r>
+      <w:proofErr w:type="spellStart"/>
+      <w:r>
+        <w:rPr>
+          <w:rFonts w:ascii="Consolas" w:hAnsi="Consolas" w:cs="Consolas"/>
+        </w:rPr>
+        <w:t>boston_df.columns</w:t>
+      </w:r>
+      <w:proofErr w:type="spellEnd"/>
+      <w:r>
+        <w:rPr>
+          <w:rFonts w:ascii="Consolas" w:hAnsi="Consolas" w:cs="Consolas"/>
+        </w:rPr>
+        <w:t xml:space="preserve"> = ['CRIM','ZN','INDUS','CHAS','NOX','RM','AGE','DIS','RAD','TAX','PTRATIO','B','LSTAT']</w:t>
+      </w:r>
+      <w:r>
+        <w:br/>
+      </w:r>
+      <w:r>
+        <w:br/>
+        <w:t xml:space="preserve">In the following, explain </w:t>
+      </w:r>
+    </w:p>
+    <w:p>
+      <w:pPr>
+        <w:pStyle w:val="ListParagraph"/>
+        <w:numPr>
+          <w:ilvl w:val="1"/>
+          <w:numId w:val="1"/>
+        </w:numPr>
+      </w:pPr>
+      <w:r>
+        <w:t>What does each column mean?</w:t>
+      </w:r>
+    </w:p>
+    <w:p>
+      <w:pPr>
+        <w:pStyle w:val="ListParagraph"/>
+        <w:numPr>
+          <w:ilvl w:val="1"/>
+          <w:numId w:val="1"/>
+        </w:numPr>
+      </w:pPr>
+      <w:r>
+        <w:t>What are the range of values can be taken in each column?</w:t>
+      </w:r>
+    </w:p>
+    <w:p>
+      <w:pPr>
+        <w:pStyle w:val="ListParagraph"/>
+        <w:numPr>
+          <w:ilvl w:val="1"/>
+          <w:numId w:val="1"/>
+        </w:numPr>
+      </w:pPr>
+      <w:r>
+        <w:t xml:space="preserve">What would be the method to take each of these column data, </w:t>
+      </w:r>
+      <w:proofErr w:type="gramStart"/>
+      <w:r>
+        <w:t>and also</w:t>
+      </w:r>
+      <w:proofErr w:type="gramEnd"/>
+      <w:r>
+        <w:t xml:space="preserve"> the method to aggregate the columns together?</w:t>
+      </w:r>
+    </w:p>
+    <w:p>
+      <w:pPr>
+        <w:pStyle w:val="ListParagraph"/>
+        <w:numPr>
+          <w:ilvl w:val="1"/>
+          <w:numId w:val="1"/>
+        </w:numPr>
+      </w:pPr>
+      <w:r>
+        <w:t>Hence, what could be the error sources occurred in this dataset? (You do not have to do an EDA yet)</w:t>
+      </w:r>
+    </w:p>
+    <w:p>
+      <w:pPr>
+        <w:pStyle w:val="ListParagraph"/>
+        <w:numPr>
+          <w:ilvl w:val="1"/>
+          <w:numId w:val="1"/>
+        </w:numPr>
+      </w:pPr>
+      <w:r>
+        <w:t>What could be the value if someone has this dataset to analyse?</w:t>
+      </w:r>
+      <w:bookmarkStart w:id="0" w:name="_GoBack"/>
+      <w:bookmarkEnd w:id="0"/>
       <w:r>
         <w:br/>
       </w:r>
@@ -198,13 +424,113 @@
         <w:t xml:space="preserve">In </w:t>
       </w:r>
       <w:r>
-        <w:t xml:space="preserve">data analytics, </w:t>
-      </w:r>
-      <w:r>
-        <w:t>we model</w:t>
-      </w:r>
-      <w:bookmarkStart w:id="0" w:name="_GoBack"/>
-      <w:bookmarkEnd w:id="0"/>
+        <w:t xml:space="preserve">this week, we looked at exploratory data analysis (EDA). In this question, use the Boston house price market dataset in </w:t>
+      </w:r>
+      <w:proofErr w:type="spellStart"/>
+      <w:r>
+        <w:t>sklearn</w:t>
+      </w:r>
+      <w:proofErr w:type="spellEnd"/>
+      <w:r>
+        <w:t xml:space="preserve"> to proceed an EDA. </w:t>
+      </w:r>
+    </w:p>
+    <w:p>
+      <w:pPr>
+        <w:pStyle w:val="ListParagraph"/>
+        <w:numPr>
+          <w:ilvl w:val="1"/>
+          <w:numId w:val="1"/>
+        </w:numPr>
+      </w:pPr>
+      <w:r>
+        <w:rPr>
+          <w:rFonts w:hint="eastAsia"/>
+          <w:lang w:eastAsia="zh-HK"/>
+        </w:rPr>
+        <w:t>W</w:t>
+      </w:r>
+      <w:r>
+        <w:rPr>
+          <w:lang w:eastAsia="zh-HK"/>
+        </w:rPr>
+        <w:t>hat are the fields in the dataset?</w:t>
+      </w:r>
+    </w:p>
+    <w:p>
+      <w:pPr>
+        <w:pStyle w:val="ListParagraph"/>
+        <w:numPr>
+          <w:ilvl w:val="1"/>
+          <w:numId w:val="1"/>
+        </w:numPr>
+      </w:pPr>
+      <w:r>
+        <w:rPr>
+          <w:lang w:eastAsia="zh-HK"/>
+        </w:rPr>
+        <w:t>What is the size of the dataset?</w:t>
+      </w:r>
+    </w:p>
+    <w:p>
+      <w:pPr>
+        <w:pStyle w:val="ListParagraph"/>
+        <w:numPr>
+          <w:ilvl w:val="1"/>
+          <w:numId w:val="1"/>
+        </w:numPr>
+      </w:pPr>
+      <w:r>
+        <w:rPr>
+          <w:rFonts w:hint="eastAsia"/>
+          <w:lang w:eastAsia="zh-HK"/>
+        </w:rPr>
+        <w:lastRenderedPageBreak/>
+        <w:t>I</w:t>
+      </w:r>
+      <w:r>
+        <w:rPr>
+          <w:lang w:eastAsia="zh-HK"/>
+        </w:rPr>
+        <w:t>s there any missing data?</w:t>
+      </w:r>
+    </w:p>
+    <w:p>
+      <w:pPr>
+        <w:pStyle w:val="ListParagraph"/>
+        <w:numPr>
+          <w:ilvl w:val="1"/>
+          <w:numId w:val="1"/>
+        </w:numPr>
+      </w:pPr>
+      <w:r>
+        <w:rPr>
+          <w:lang w:eastAsia="zh-HK"/>
+        </w:rPr>
+        <w:t>Are there any duplicated entries in the dataset?</w:t>
+      </w:r>
+    </w:p>
+    <w:p>
+      <w:pPr>
+        <w:pStyle w:val="ListParagraph"/>
+        <w:numPr>
+          <w:ilvl w:val="1"/>
+          <w:numId w:val="1"/>
+        </w:numPr>
+      </w:pPr>
+      <w:r>
+        <w:rPr>
+          <w:rFonts w:hint="eastAsia"/>
+          <w:lang w:eastAsia="zh-HK"/>
+        </w:rPr>
+        <w:t>R</w:t>
+      </w:r>
+      <w:r>
+        <w:rPr>
+          <w:lang w:eastAsia="zh-HK"/>
+        </w:rPr>
+        <w:t xml:space="preserve">eport the statistical summary of the dataset. </w:t>
+      </w:r>
     </w:p>
     <w:p/>
     <w:sectPr>
@@ -756,7 +1082,6 @@
   <w:style w:type="character" w:default="1" w:styleId="DefaultParagraphFont">
     <w:name w:val="Default Paragraph Font"/>
     <w:uiPriority w:val="1"/>
-    <w:semiHidden/>
     <w:unhideWhenUsed/>
   </w:style>
   <w:style w:type="table" w:default="1" w:styleId="TableNormal">

</xml_diff>